<commit_message>
Adding first final version
</commit_message>
<xml_diff>
--- a/Documents/Main.docx
+++ b/Documents/Main.docx
@@ -1060,17 +1060,8 @@
         <w:p>
           <w:pPr>
             <w:pStyle w:val="TOC2"/>
-            <w:tabs>
-              <w:tab w:val="left" w:pos="2422"/>
-              <w:tab w:val="right" w:leader="dot" w:pos="9350"/>
-            </w:tabs>
-            <w:bidi/>
             <w:rPr>
-              <w:rFonts w:eastAsiaTheme="minorEastAsia" w:cs="B Nazanin"/>
-              <w:b w:val="0"/>
-              <w:bCs w:val="0"/>
-              <w:smallCaps w:val="0"/>
-              <w:noProof/>
+              <w:rFonts w:eastAsiaTheme="minorEastAsia"/>
               <w:szCs w:val="22"/>
             </w:rPr>
           </w:pPr>
@@ -1078,113 +1069,83 @@
             <w:r>
               <w:rPr>
                 <w:rStyle w:val="Hyperlink"/>
-                <w:rFonts w:cs="B Nazanin"/>
-                <w:noProof/>
                 <w:rtl/>
-                <w:lang w:bidi="fa-IR"/>
               </w:rPr>
               <w:t>1-نمودار روابط موجود</w:t>
             </w:r>
             <w:r>
               <w:rPr>
                 <w:rStyle w:val="Hyperlink"/>
-                <w:rFonts w:cs="B Nazanin" w:hint="cs"/>
-                <w:noProof/>
+                <w:rFonts w:hint="cs"/>
                 <w:rtl/>
-                <w:lang w:bidi="fa-IR"/>
               </w:rPr>
               <w:t>ی</w:t>
             </w:r>
             <w:r>
               <w:rPr>
                 <w:rStyle w:val="Hyperlink"/>
-                <w:rFonts w:cs="B Nazanin"/>
-                <w:noProof/>
                 <w:rtl/>
-                <w:lang w:bidi="fa-IR"/>
               </w:rPr>
               <w:t xml:space="preserve">ت </w:t>
             </w:r>
             <w:r>
               <w:rPr>
                 <w:rStyle w:val="Hyperlink"/>
-                <w:rFonts w:cs="B Nazanin" w:hint="cs"/>
-                <w:noProof/>
+                <w:rFonts w:hint="cs"/>
                 <w:rtl/>
-                <w:lang w:bidi="fa-IR"/>
               </w:rPr>
               <w:t>ی</w:t>
             </w:r>
             <w:r>
               <w:rPr>
                 <w:rStyle w:val="Hyperlink"/>
-                <w:rFonts w:cs="B Nazanin"/>
-                <w:noProof/>
                 <w:rtl/>
-                <w:lang w:bidi="fa-IR"/>
               </w:rPr>
               <w:t xml:space="preserve">ا </w:t>
             </w:r>
             <w:r>
               <w:rPr>
                 <w:rStyle w:val="Hyperlink"/>
-                <w:rFonts w:cs="B Nazanin"/>
-                <w:noProof/>
-                <w:lang w:bidi="fa-IR"/>
               </w:rPr>
               <w:t>Entity–relationship Diagram</w:t>
             </w:r>
             <w:r>
               <w:rPr>
-                <w:rFonts w:cs="B Nazanin"/>
-                <w:noProof/>
                 <w:webHidden/>
               </w:rPr>
               <w:tab/>
             </w:r>
             <w:r>
               <w:rPr>
-                <w:rFonts w:cs="B Nazanin"/>
-                <w:noProof/>
                 <w:webHidden/>
               </w:rPr>
               <w:fldChar w:fldCharType="begin"/>
             </w:r>
             <w:r>
               <w:rPr>
-                <w:rFonts w:cs="B Nazanin"/>
-                <w:noProof/>
                 <w:webHidden/>
               </w:rPr>
               <w:instrText xml:space="preserve"> PAGEREF _Toc104748850 \h </w:instrText>
             </w:r>
             <w:r>
               <w:rPr>
-                <w:rFonts w:cs="B Nazanin"/>
-                <w:noProof/>
                 <w:webHidden/>
               </w:rPr>
             </w:r>
             <w:r>
               <w:rPr>
-                <w:rFonts w:cs="B Nazanin"/>
-                <w:noProof/>
                 <w:webHidden/>
               </w:rPr>
               <w:fldChar w:fldCharType="separate"/>
             </w:r>
             <w:r>
               <w:rPr>
-                <w:rFonts w:cs="B Nazanin"/>
-                <w:noProof/>
                 <w:webHidden/>
               </w:rPr>
               <w:t>7</w:t>
             </w:r>
             <w:r>
               <w:rPr>
-                <w:rFonts w:cs="B Nazanin"/>
-                <w:noProof/>
                 <w:webHidden/>
               </w:rPr>
               <w:fldChar w:fldCharType="end"/>
@@ -1194,17 +1155,8 @@
         <w:p>
           <w:pPr>
             <w:pStyle w:val="TOC2"/>
-            <w:tabs>
-              <w:tab w:val="left" w:pos="2100"/>
-              <w:tab w:val="right" w:leader="dot" w:pos="9350"/>
-            </w:tabs>
-            <w:bidi/>
             <w:rPr>
-              <w:rFonts w:eastAsiaTheme="minorEastAsia" w:cs="B Nazanin"/>
-              <w:b w:val="0"/>
-              <w:bCs w:val="0"/>
-              <w:smallCaps w:val="0"/>
-              <w:noProof/>
+              <w:rFonts w:eastAsiaTheme="minorEastAsia"/>
               <w:szCs w:val="22"/>
             </w:rPr>
           </w:pPr>
@@ -1212,103 +1164,76 @@
             <w:r>
               <w:rPr>
                 <w:rStyle w:val="Hyperlink"/>
-                <w:rFonts w:cs="B Nazanin"/>
-                <w:noProof/>
                 <w:rtl/>
-                <w:lang w:bidi="fa-IR"/>
               </w:rPr>
               <w:t xml:space="preserve">2-نمودار موارد کاربرد </w:t>
             </w:r>
             <w:r>
               <w:rPr>
                 <w:rStyle w:val="Hyperlink"/>
-                <w:rFonts w:cs="B Nazanin" w:hint="cs"/>
-                <w:noProof/>
+                <w:rFonts w:hint="cs"/>
                 <w:rtl/>
-                <w:lang w:bidi="fa-IR"/>
               </w:rPr>
               <w:t>ی</w:t>
             </w:r>
             <w:r>
               <w:rPr>
                 <w:rStyle w:val="Hyperlink"/>
-                <w:rFonts w:cs="B Nazanin" w:hint="eastAsia"/>
-                <w:noProof/>
+                <w:rFonts w:hint="eastAsia"/>
                 <w:rtl/>
-                <w:lang w:bidi="fa-IR"/>
               </w:rPr>
               <w:t>ا</w:t>
             </w:r>
             <w:r>
               <w:rPr>
                 <w:rStyle w:val="Hyperlink"/>
-                <w:rFonts w:cs="B Nazanin"/>
-                <w:noProof/>
                 <w:rtl/>
-                <w:lang w:bidi="fa-IR"/>
               </w:rPr>
               <w:t xml:space="preserve"> </w:t>
             </w:r>
             <w:r>
               <w:rPr>
                 <w:rStyle w:val="Hyperlink"/>
-                <w:rFonts w:cs="B Nazanin"/>
-                <w:noProof/>
-                <w:lang w:bidi="fa-IR"/>
               </w:rPr>
               <w:t>Use Case Diagram</w:t>
             </w:r>
             <w:r>
               <w:rPr>
-                <w:rFonts w:cs="B Nazanin"/>
-                <w:noProof/>
                 <w:webHidden/>
               </w:rPr>
               <w:tab/>
             </w:r>
             <w:r>
               <w:rPr>
-                <w:rFonts w:cs="B Nazanin"/>
-                <w:noProof/>
                 <w:webHidden/>
               </w:rPr>
               <w:fldChar w:fldCharType="begin"/>
             </w:r>
             <w:r>
               <w:rPr>
-                <w:rFonts w:cs="B Nazanin"/>
-                <w:noProof/>
                 <w:webHidden/>
               </w:rPr>
               <w:instrText xml:space="preserve"> PAGEREF _Toc104748851 \h </w:instrText>
             </w:r>
             <w:r>
               <w:rPr>
-                <w:rFonts w:cs="B Nazanin"/>
-                <w:noProof/>
                 <w:webHidden/>
               </w:rPr>
             </w:r>
             <w:r>
               <w:rPr>
-                <w:rFonts w:cs="B Nazanin"/>
-                <w:noProof/>
                 <w:webHidden/>
               </w:rPr>
               <w:fldChar w:fldCharType="separate"/>
             </w:r>
             <w:r>
               <w:rPr>
-                <w:rFonts w:cs="B Nazanin"/>
-                <w:noProof/>
                 <w:webHidden/>
               </w:rPr>
               <w:t>9</w:t>
             </w:r>
             <w:r>
               <w:rPr>
-                <w:rFonts w:cs="B Nazanin"/>
-                <w:noProof/>
                 <w:webHidden/>
               </w:rPr>
               <w:fldChar w:fldCharType="end"/>
@@ -1318,17 +1243,8 @@
         <w:p>
           <w:pPr>
             <w:pStyle w:val="TOC2"/>
-            <w:tabs>
-              <w:tab w:val="left" w:pos="1641"/>
-              <w:tab w:val="right" w:leader="dot" w:pos="9350"/>
-            </w:tabs>
-            <w:bidi/>
             <w:rPr>
-              <w:rFonts w:eastAsiaTheme="minorEastAsia" w:cs="B Nazanin"/>
-              <w:b w:val="0"/>
-              <w:bCs w:val="0"/>
-              <w:smallCaps w:val="0"/>
-              <w:noProof/>
+              <w:rFonts w:eastAsiaTheme="minorEastAsia"/>
               <w:szCs w:val="22"/>
             </w:rPr>
           </w:pPr>
@@ -1336,113 +1252,83 @@
             <w:r>
               <w:rPr>
                 <w:rStyle w:val="Hyperlink"/>
-                <w:rFonts w:cs="B Nazanin"/>
-                <w:noProof/>
                 <w:rtl/>
-                <w:lang w:bidi="fa-IR"/>
               </w:rPr>
               <w:t>3-نمودار فعال</w:t>
             </w:r>
             <w:r>
               <w:rPr>
                 <w:rStyle w:val="Hyperlink"/>
-                <w:rFonts w:cs="B Nazanin" w:hint="cs"/>
-                <w:noProof/>
+                <w:rFonts w:hint="cs"/>
                 <w:rtl/>
-                <w:lang w:bidi="fa-IR"/>
               </w:rPr>
               <w:t>ی</w:t>
             </w:r>
             <w:r>
               <w:rPr>
                 <w:rStyle w:val="Hyperlink"/>
-                <w:rFonts w:cs="B Nazanin"/>
-                <w:noProof/>
                 <w:rtl/>
-                <w:lang w:bidi="fa-IR"/>
               </w:rPr>
               <w:t xml:space="preserve">ت </w:t>
             </w:r>
             <w:r>
               <w:rPr>
                 <w:rStyle w:val="Hyperlink"/>
-                <w:rFonts w:cs="B Nazanin" w:hint="cs"/>
-                <w:noProof/>
+                <w:rFonts w:hint="cs"/>
                 <w:rtl/>
-                <w:lang w:bidi="fa-IR"/>
               </w:rPr>
               <w:t>ی</w:t>
             </w:r>
             <w:r>
               <w:rPr>
                 <w:rStyle w:val="Hyperlink"/>
-                <w:rFonts w:cs="B Nazanin"/>
-                <w:noProof/>
                 <w:rtl/>
-                <w:lang w:bidi="fa-IR"/>
               </w:rPr>
               <w:t xml:space="preserve">ا </w:t>
             </w:r>
             <w:r>
               <w:rPr>
                 <w:rStyle w:val="Hyperlink"/>
-                <w:rFonts w:cs="B Nazanin"/>
-                <w:noProof/>
-                <w:lang w:bidi="fa-IR"/>
               </w:rPr>
               <w:t>Activity Diagram</w:t>
             </w:r>
             <w:r>
               <w:rPr>
-                <w:rFonts w:cs="B Nazanin"/>
-                <w:noProof/>
                 <w:webHidden/>
               </w:rPr>
               <w:tab/>
             </w:r>
             <w:r>
               <w:rPr>
-                <w:rFonts w:cs="B Nazanin"/>
-                <w:noProof/>
                 <w:webHidden/>
               </w:rPr>
               <w:fldChar w:fldCharType="begin"/>
             </w:r>
             <w:r>
               <w:rPr>
-                <w:rFonts w:cs="B Nazanin"/>
-                <w:noProof/>
                 <w:webHidden/>
               </w:rPr>
               <w:instrText xml:space="preserve"> PAGEREF _Toc104748852 \h </w:instrText>
             </w:r>
             <w:r>
               <w:rPr>
-                <w:rFonts w:cs="B Nazanin"/>
-                <w:noProof/>
                 <w:webHidden/>
               </w:rPr>
             </w:r>
             <w:r>
               <w:rPr>
-                <w:rFonts w:cs="B Nazanin"/>
-                <w:noProof/>
                 <w:webHidden/>
               </w:rPr>
               <w:fldChar w:fldCharType="separate"/>
             </w:r>
             <w:r>
               <w:rPr>
-                <w:rFonts w:cs="B Nazanin"/>
-                <w:noProof/>
                 <w:webHidden/>
               </w:rPr>
               <w:t>12</w:t>
             </w:r>
             <w:r>
               <w:rPr>
-                <w:rFonts w:cs="B Nazanin"/>
-                <w:noProof/>
                 <w:webHidden/>
               </w:rPr>
               <w:fldChar w:fldCharType="end"/>
@@ -1452,169 +1338,118 @@
         <w:p>
           <w:pPr>
             <w:pStyle w:val="TOC2"/>
-            <w:tabs>
-              <w:tab w:val="left" w:pos="1634"/>
-              <w:tab w:val="right" w:leader="dot" w:pos="9350"/>
-            </w:tabs>
-            <w:bidi/>
             <w:rPr>
-              <w:rFonts w:eastAsiaTheme="minorEastAsia" w:cs="B Nazanin"/>
-              <w:b w:val="0"/>
-              <w:bCs w:val="0"/>
-              <w:smallCaps w:val="0"/>
-              <w:noProof/>
-              <w:szCs w:val="22"/>
+              <w:rFonts w:eastAsiaTheme="minorEastAsia"/>
             </w:rPr>
           </w:pPr>
           <w:hyperlink w:anchor="_Toc104748853" w:history="1">
             <w:r>
               <w:rPr>
                 <w:rStyle w:val="Hyperlink"/>
-                <w:rFonts w:cs="B Nazanin"/>
-                <w:noProof/>
-                <w:lang w:bidi="fa-IR"/>
               </w:rPr>
-              <w:t>4-</w:t>
+              <w:t>4</w:t>
             </w:r>
             <w:r>
               <w:rPr>
                 <w:rStyle w:val="Hyperlink"/>
-                <w:rFonts w:cs="B Nazanin" w:hint="cs"/>
-                <w:noProof/>
+                <w:rFonts w:hint="cs"/>
                 <w:rtl/>
-                <w:lang w:bidi="fa-IR"/>
               </w:rPr>
               <w:t>-</w:t>
             </w:r>
             <w:r>
               <w:rPr>
                 <w:rStyle w:val="Hyperlink"/>
-                <w:rFonts w:cs="B Nazanin"/>
-                <w:noProof/>
                 <w:rtl/>
-                <w:lang w:bidi="fa-IR"/>
               </w:rPr>
               <w:t>نمودار توال</w:t>
             </w:r>
             <w:r>
               <w:rPr>
                 <w:rStyle w:val="Hyperlink"/>
-                <w:rFonts w:cs="B Nazanin" w:hint="cs"/>
-                <w:noProof/>
+                <w:rFonts w:hint="cs"/>
                 <w:rtl/>
-                <w:lang w:bidi="fa-IR"/>
               </w:rPr>
               <w:t>ی</w:t>
             </w:r>
             <w:r>
               <w:rPr>
                 <w:rStyle w:val="Hyperlink"/>
-                <w:rFonts w:cs="B Nazanin"/>
-                <w:noProof/>
                 <w:rtl/>
-                <w:lang w:bidi="fa-IR"/>
               </w:rPr>
               <w:t xml:space="preserve"> </w:t>
             </w:r>
             <w:r>
               <w:rPr>
                 <w:rStyle w:val="Hyperlink"/>
-                <w:rFonts w:cs="B Nazanin" w:hint="cs"/>
-                <w:noProof/>
+                <w:rFonts w:hint="cs"/>
                 <w:rtl/>
-                <w:lang w:bidi="fa-IR"/>
               </w:rPr>
               <w:t>ی</w:t>
             </w:r>
             <w:r>
               <w:rPr>
                 <w:rStyle w:val="Hyperlink"/>
-                <w:rFonts w:cs="B Nazanin"/>
-                <w:noProof/>
                 <w:rtl/>
-                <w:lang w:bidi="fa-IR"/>
               </w:rPr>
               <w:t>ا</w:t>
             </w:r>
             <w:r>
               <w:rPr>
                 <w:rStyle w:val="Hyperlink"/>
-                <w:rFonts w:cs="B Nazanin"/>
-                <w:noProof/>
-                <w:lang w:bidi="fa-IR"/>
               </w:rPr>
               <w:t xml:space="preserve"> </w:t>
             </w:r>
             <w:r>
               <w:rPr>
                 <w:rStyle w:val="Hyperlink"/>
-                <w:rFonts w:cs="B Nazanin"/>
-                <w:noProof/>
                 <w:rtl/>
-                <w:lang w:bidi="fa-IR"/>
               </w:rPr>
               <w:t xml:space="preserve"> </w:t>
             </w:r>
             <w:r>
               <w:rPr>
                 <w:rStyle w:val="Hyperlink"/>
-                <w:rFonts w:cs="B Nazanin"/>
-                <w:noProof/>
-                <w:lang w:bidi="fa-IR"/>
               </w:rPr>
               <w:t>Sequence Diagram</w:t>
             </w:r>
             <w:r>
               <w:rPr>
-                <w:rFonts w:cs="B Nazanin"/>
-                <w:noProof/>
                 <w:webHidden/>
               </w:rPr>
               <w:tab/>
             </w:r>
             <w:r>
               <w:rPr>
-                <w:rFonts w:cs="B Nazanin"/>
-                <w:noProof/>
                 <w:webHidden/>
               </w:rPr>
               <w:fldChar w:fldCharType="begin"/>
             </w:r>
             <w:r>
               <w:rPr>
-                <w:rFonts w:cs="B Nazanin"/>
-                <w:noProof/>
                 <w:webHidden/>
               </w:rPr>
               <w:instrText xml:space="preserve"> PAGEREF _Toc104748853 \h </w:instrText>
             </w:r>
             <w:r>
               <w:rPr>
-                <w:rFonts w:cs="B Nazanin"/>
-                <w:noProof/>
                 <w:webHidden/>
               </w:rPr>
             </w:r>
             <w:r>
               <w:rPr>
-                <w:rFonts w:cs="B Nazanin"/>
-                <w:noProof/>
                 <w:webHidden/>
               </w:rPr>
               <w:fldChar w:fldCharType="separate"/>
             </w:r>
             <w:r>
               <w:rPr>
-                <w:rFonts w:cs="B Nazanin"/>
-                <w:noProof/>
                 <w:webHidden/>
               </w:rPr>
               <w:t>14</w:t>
             </w:r>
             <w:r>
               <w:rPr>
-                <w:rFonts w:cs="B Nazanin"/>
-                <w:noProof/>
                 <w:webHidden/>
               </w:rPr>
               <w:fldChar w:fldCharType="end"/>
@@ -1624,17 +1459,8 @@
         <w:p>
           <w:pPr>
             <w:pStyle w:val="TOC2"/>
-            <w:tabs>
-              <w:tab w:val="left" w:pos="1751"/>
-              <w:tab w:val="right" w:leader="dot" w:pos="9350"/>
-            </w:tabs>
-            <w:bidi/>
             <w:rPr>
-              <w:rFonts w:eastAsiaTheme="minorEastAsia" w:cs="B Nazanin"/>
-              <w:b w:val="0"/>
-              <w:bCs w:val="0"/>
-              <w:smallCaps w:val="0"/>
-              <w:noProof/>
+              <w:rFonts w:eastAsiaTheme="minorEastAsia"/>
               <w:szCs w:val="22"/>
             </w:rPr>
           </w:pPr>
@@ -1642,113 +1468,83 @@
             <w:r>
               <w:rPr>
                 <w:rStyle w:val="Hyperlink"/>
-                <w:rFonts w:cs="B Nazanin"/>
-                <w:noProof/>
                 <w:rtl/>
-                <w:lang w:bidi="fa-IR"/>
               </w:rPr>
               <w:t>5-نمودار همکار</w:t>
             </w:r>
             <w:r>
               <w:rPr>
                 <w:rStyle w:val="Hyperlink"/>
-                <w:rFonts w:cs="B Nazanin" w:hint="cs"/>
-                <w:noProof/>
+                <w:rFonts w:hint="cs"/>
                 <w:rtl/>
-                <w:lang w:bidi="fa-IR"/>
               </w:rPr>
               <w:t>ی</w:t>
             </w:r>
             <w:r>
               <w:rPr>
                 <w:rStyle w:val="Hyperlink"/>
-                <w:rFonts w:cs="B Nazanin"/>
-                <w:noProof/>
                 <w:rtl/>
-                <w:lang w:bidi="fa-IR"/>
               </w:rPr>
               <w:t xml:space="preserve"> </w:t>
             </w:r>
             <w:r>
               <w:rPr>
                 <w:rStyle w:val="Hyperlink"/>
-                <w:rFonts w:cs="B Nazanin" w:hint="cs"/>
-                <w:noProof/>
+                <w:rFonts w:hint="cs"/>
                 <w:rtl/>
-                <w:lang w:bidi="fa-IR"/>
               </w:rPr>
               <w:t>ی</w:t>
             </w:r>
             <w:r>
               <w:rPr>
                 <w:rStyle w:val="Hyperlink"/>
-                <w:rFonts w:cs="B Nazanin"/>
-                <w:noProof/>
                 <w:rtl/>
-                <w:lang w:bidi="fa-IR"/>
               </w:rPr>
               <w:t xml:space="preserve">ا </w:t>
             </w:r>
             <w:r>
               <w:rPr>
                 <w:rStyle w:val="Hyperlink"/>
-                <w:rFonts w:cs="B Nazanin"/>
-                <w:noProof/>
-                <w:lang w:bidi="fa-IR"/>
               </w:rPr>
               <w:t>Collaboration Diagram</w:t>
             </w:r>
             <w:r>
               <w:rPr>
-                <w:rFonts w:cs="B Nazanin"/>
-                <w:noProof/>
                 <w:webHidden/>
               </w:rPr>
               <w:tab/>
             </w:r>
             <w:r>
               <w:rPr>
-                <w:rFonts w:cs="B Nazanin"/>
-                <w:noProof/>
                 <w:webHidden/>
               </w:rPr>
               <w:fldChar w:fldCharType="begin"/>
             </w:r>
             <w:r>
               <w:rPr>
-                <w:rFonts w:cs="B Nazanin"/>
-                <w:noProof/>
                 <w:webHidden/>
               </w:rPr>
               <w:instrText xml:space="preserve"> PAGEREF _Toc104748854 \h </w:instrText>
             </w:r>
             <w:r>
               <w:rPr>
-                <w:rFonts w:cs="B Nazanin"/>
-                <w:noProof/>
                 <w:webHidden/>
               </w:rPr>
             </w:r>
             <w:r>
               <w:rPr>
-                <w:rFonts w:cs="B Nazanin"/>
-                <w:noProof/>
                 <w:webHidden/>
               </w:rPr>
               <w:fldChar w:fldCharType="separate"/>
             </w:r>
             <w:r>
               <w:rPr>
-                <w:rFonts w:cs="B Nazanin"/>
-                <w:noProof/>
                 <w:webHidden/>
               </w:rPr>
               <w:t>17</w:t>
             </w:r>
             <w:r>
               <w:rPr>
-                <w:rFonts w:cs="B Nazanin"/>
-                <w:noProof/>
                 <w:webHidden/>
               </w:rPr>
               <w:fldChar w:fldCharType="end"/>
@@ -1758,17 +1554,8 @@
         <w:p>
           <w:pPr>
             <w:pStyle w:val="TOC2"/>
-            <w:tabs>
-              <w:tab w:val="left" w:pos="1540"/>
-              <w:tab w:val="right" w:leader="dot" w:pos="9350"/>
-            </w:tabs>
-            <w:bidi/>
             <w:rPr>
-              <w:rFonts w:eastAsiaTheme="minorEastAsia" w:cs="B Nazanin"/>
-              <w:b w:val="0"/>
-              <w:bCs w:val="0"/>
-              <w:smallCaps w:val="0"/>
-              <w:noProof/>
+              <w:rFonts w:eastAsiaTheme="minorEastAsia"/>
               <w:szCs w:val="22"/>
             </w:rPr>
           </w:pPr>
@@ -1776,103 +1563,76 @@
             <w:r>
               <w:rPr>
                 <w:rStyle w:val="Hyperlink"/>
-                <w:rFonts w:cs="B Nazanin"/>
-                <w:noProof/>
                 <w:rtl/>
-                <w:lang w:bidi="fa-IR"/>
               </w:rPr>
               <w:t xml:space="preserve">6-نمودار کلاس </w:t>
             </w:r>
             <w:r>
               <w:rPr>
                 <w:rStyle w:val="Hyperlink"/>
-                <w:rFonts w:cs="B Nazanin" w:hint="cs"/>
-                <w:noProof/>
+                <w:rFonts w:hint="cs"/>
                 <w:rtl/>
-                <w:lang w:bidi="fa-IR"/>
               </w:rPr>
               <w:t>ی</w:t>
             </w:r>
             <w:r>
               <w:rPr>
                 <w:rStyle w:val="Hyperlink"/>
-                <w:rFonts w:cs="B Nazanin" w:hint="eastAsia"/>
-                <w:noProof/>
+                <w:rFonts w:hint="eastAsia"/>
                 <w:rtl/>
-                <w:lang w:bidi="fa-IR"/>
               </w:rPr>
               <w:t>ا</w:t>
             </w:r>
             <w:r>
               <w:rPr>
                 <w:rStyle w:val="Hyperlink"/>
-                <w:rFonts w:cs="B Nazanin"/>
-                <w:noProof/>
                 <w:rtl/>
-                <w:lang w:bidi="fa-IR"/>
               </w:rPr>
               <w:t xml:space="preserve"> </w:t>
             </w:r>
             <w:r>
               <w:rPr>
                 <w:rStyle w:val="Hyperlink"/>
-                <w:rFonts w:cs="B Nazanin"/>
-                <w:noProof/>
-                <w:lang w:bidi="fa-IR"/>
               </w:rPr>
               <w:t>Class Diagram</w:t>
             </w:r>
             <w:r>
               <w:rPr>
-                <w:rFonts w:cs="B Nazanin"/>
-                <w:noProof/>
                 <w:webHidden/>
               </w:rPr>
               <w:tab/>
             </w:r>
             <w:r>
               <w:rPr>
-                <w:rFonts w:cs="B Nazanin"/>
-                <w:noProof/>
                 <w:webHidden/>
               </w:rPr>
               <w:fldChar w:fldCharType="begin"/>
             </w:r>
             <w:r>
               <w:rPr>
-                <w:rFonts w:cs="B Nazanin"/>
-                <w:noProof/>
                 <w:webHidden/>
               </w:rPr>
               <w:instrText xml:space="preserve"> PAGEREF _Toc104748855 \h </w:instrText>
             </w:r>
             <w:r>
               <w:rPr>
-                <w:rFonts w:cs="B Nazanin"/>
-                <w:noProof/>
                 <w:webHidden/>
               </w:rPr>
             </w:r>
             <w:r>
               <w:rPr>
-                <w:rFonts w:cs="B Nazanin"/>
-                <w:noProof/>
                 <w:webHidden/>
               </w:rPr>
               <w:fldChar w:fldCharType="separate"/>
             </w:r>
             <w:r>
               <w:rPr>
-                <w:rFonts w:cs="B Nazanin"/>
-                <w:noProof/>
                 <w:webHidden/>
               </w:rPr>
               <w:t>19</w:t>
             </w:r>
             <w:r>
               <w:rPr>
-                <w:rFonts w:cs="B Nazanin"/>
-                <w:noProof/>
                 <w:webHidden/>
               </w:rPr>
               <w:fldChar w:fldCharType="end"/>
@@ -1882,17 +1642,8 @@
         <w:p>
           <w:pPr>
             <w:pStyle w:val="TOC2"/>
-            <w:tabs>
-              <w:tab w:val="left" w:pos="1514"/>
-              <w:tab w:val="right" w:leader="dot" w:pos="9350"/>
-            </w:tabs>
-            <w:bidi/>
             <w:rPr>
-              <w:rFonts w:eastAsiaTheme="minorEastAsia" w:cs="B Nazanin"/>
-              <w:b w:val="0"/>
-              <w:bCs w:val="0"/>
-              <w:smallCaps w:val="0"/>
-              <w:noProof/>
+              <w:rFonts w:eastAsiaTheme="minorEastAsia"/>
               <w:szCs w:val="22"/>
             </w:rPr>
           </w:pPr>
@@ -1900,103 +1651,76 @@
             <w:r>
               <w:rPr>
                 <w:rStyle w:val="Hyperlink"/>
-                <w:rFonts w:cs="B Nazanin"/>
-                <w:noProof/>
                 <w:rtl/>
-                <w:lang w:bidi="fa-IR"/>
               </w:rPr>
               <w:t xml:space="preserve">7-نمودار مولفه </w:t>
             </w:r>
             <w:r>
               <w:rPr>
                 <w:rStyle w:val="Hyperlink"/>
-                <w:rFonts w:cs="B Nazanin" w:hint="cs"/>
-                <w:noProof/>
+                <w:rFonts w:hint="cs"/>
                 <w:rtl/>
-                <w:lang w:bidi="fa-IR"/>
               </w:rPr>
               <w:t>ی</w:t>
             </w:r>
             <w:r>
               <w:rPr>
                 <w:rStyle w:val="Hyperlink"/>
-                <w:rFonts w:cs="B Nazanin" w:hint="eastAsia"/>
-                <w:noProof/>
+                <w:rFonts w:hint="eastAsia"/>
                 <w:rtl/>
-                <w:lang w:bidi="fa-IR"/>
               </w:rPr>
               <w:t>ا</w:t>
             </w:r>
             <w:r>
               <w:rPr>
                 <w:rStyle w:val="Hyperlink"/>
-                <w:rFonts w:cs="B Nazanin"/>
-                <w:noProof/>
                 <w:rtl/>
-                <w:lang w:bidi="fa-IR"/>
               </w:rPr>
               <w:t xml:space="preserve"> </w:t>
             </w:r>
             <w:r>
               <w:rPr>
                 <w:rStyle w:val="Hyperlink"/>
-                <w:rFonts w:cs="B Nazanin"/>
-                <w:noProof/>
-                <w:lang w:bidi="fa-IR"/>
               </w:rPr>
               <w:t>Component</w:t>
             </w:r>
             <w:r>
               <w:rPr>
-                <w:rFonts w:cs="B Nazanin"/>
-                <w:noProof/>
                 <w:webHidden/>
               </w:rPr>
               <w:tab/>
             </w:r>
             <w:r>
               <w:rPr>
-                <w:rFonts w:cs="B Nazanin"/>
-                <w:noProof/>
                 <w:webHidden/>
               </w:rPr>
               <w:fldChar w:fldCharType="begin"/>
             </w:r>
             <w:r>
               <w:rPr>
-                <w:rFonts w:cs="B Nazanin"/>
-                <w:noProof/>
                 <w:webHidden/>
               </w:rPr>
               <w:instrText xml:space="preserve"> PAGEREF _Toc104748856 \h </w:instrText>
             </w:r>
             <w:r>
               <w:rPr>
-                <w:rFonts w:cs="B Nazanin"/>
-                <w:noProof/>
                 <w:webHidden/>
               </w:rPr>
             </w:r>
             <w:r>
               <w:rPr>
-                <w:rFonts w:cs="B Nazanin"/>
-                <w:noProof/>
                 <w:webHidden/>
               </w:rPr>
               <w:fldChar w:fldCharType="separate"/>
             </w:r>
             <w:r>
               <w:rPr>
-                <w:rFonts w:cs="B Nazanin"/>
-                <w:noProof/>
                 <w:webHidden/>
               </w:rPr>
               <w:t>22</w:t>
             </w:r>
             <w:r>
               <w:rPr>
-                <w:rFonts w:cs="B Nazanin"/>
-                <w:noProof/>
                 <w:webHidden/>
               </w:rPr>
               <w:fldChar w:fldCharType="end"/>
@@ -2064,30 +1788,6 @@
       <w:pPr>
         <w:bidi/>
         <w:jc w:val="center"/>
-        <w:rPr>
-          <w:rFonts w:cs="B Nazanin"/>
-          <w:sz w:val="36"/>
-          <w:szCs w:val="36"/>
-          <w:rtl/>
-          <w:lang w:bidi="fa-IR"/>
-        </w:rPr>
-      </w:pPr>
-    </w:p>
-    <w:p>
-      <w:pPr>
-        <w:bidi/>
-        <w:jc w:val="center"/>
-        <w:rPr>
-          <w:rFonts w:cs="B Nazanin"/>
-          <w:sz w:val="36"/>
-          <w:szCs w:val="36"/>
-          <w:rtl/>
-          <w:lang w:bidi="fa-IR"/>
-        </w:rPr>
-      </w:pPr>
-    </w:p>
-    <w:p>
-      <w:pPr>
         <w:rPr>
           <w:rFonts w:cs="B Nazanin"/>
           <w:sz w:val="36"/>
@@ -6121,15 +5821,19 @@
         <w:bidi/>
         <w:rPr>
           <w:rFonts w:cs="B Nazanin"/>
-          <w:sz w:val="28"/>
-          <w:szCs w:val="28"/>
-          <w:rtl/>
-          <w:lang w:bidi="fa-IR"/>
-        </w:rPr>
-      </w:pPr>
-      <w:r>
-        <w:rPr>
-          <w:rFonts w:cs="B Nazanin" w:hint="cs"/>
+          <w:b/>
+          <w:bCs/>
+          <w:sz w:val="28"/>
+          <w:szCs w:val="28"/>
+          <w:rtl/>
+          <w:lang w:bidi="fa-IR"/>
+        </w:rPr>
+      </w:pPr>
+      <w:r>
+        <w:rPr>
+          <w:rFonts w:cs="B Nazanin" w:hint="cs"/>
+          <w:b/>
+          <w:bCs/>
           <w:sz w:val="28"/>
           <w:szCs w:val="28"/>
           <w:rtl/>
@@ -6140,6 +5844,11 @@
     </w:p>
     <w:p>
       <w:pPr>
+        <w:pStyle w:val="ListParagraph"/>
+        <w:numPr>
+          <w:ilvl w:val="0"/>
+          <w:numId w:val="8"/>
+        </w:numPr>
         <w:tabs>
           <w:tab w:val="left" w:pos="8355"/>
         </w:tabs>
@@ -6165,6 +5874,11 @@
     </w:p>
     <w:p>
       <w:pPr>
+        <w:pStyle w:val="ListParagraph"/>
+        <w:numPr>
+          <w:ilvl w:val="0"/>
+          <w:numId w:val="8"/>
+        </w:numPr>
         <w:tabs>
           <w:tab w:val="left" w:pos="8355"/>
         </w:tabs>
@@ -6190,6 +5904,11 @@
     </w:p>
     <w:p>
       <w:pPr>
+        <w:pStyle w:val="ListParagraph"/>
+        <w:numPr>
+          <w:ilvl w:val="0"/>
+          <w:numId w:val="8"/>
+        </w:numPr>
         <w:tabs>
           <w:tab w:val="left" w:pos="8355"/>
         </w:tabs>
@@ -6215,6 +5934,11 @@
     </w:p>
     <w:p>
       <w:pPr>
+        <w:pStyle w:val="ListParagraph"/>
+        <w:numPr>
+          <w:ilvl w:val="0"/>
+          <w:numId w:val="8"/>
+        </w:numPr>
         <w:tabs>
           <w:tab w:val="left" w:pos="8355"/>
         </w:tabs>
@@ -6240,6 +5964,11 @@
     </w:p>
     <w:p>
       <w:pPr>
+        <w:pStyle w:val="ListParagraph"/>
+        <w:numPr>
+          <w:ilvl w:val="0"/>
+          <w:numId w:val="8"/>
+        </w:numPr>
         <w:tabs>
           <w:tab w:val="left" w:pos="8355"/>
         </w:tabs>
@@ -6271,15 +6000,19 @@
         <w:bidi/>
         <w:rPr>
           <w:rFonts w:cs="B Nazanin"/>
-          <w:sz w:val="28"/>
-          <w:szCs w:val="28"/>
-          <w:rtl/>
-          <w:lang w:bidi="fa-IR"/>
-        </w:rPr>
-      </w:pPr>
-      <w:r>
-        <w:rPr>
-          <w:rFonts w:cs="B Nazanin" w:hint="cs"/>
+          <w:b/>
+          <w:bCs/>
+          <w:sz w:val="28"/>
+          <w:szCs w:val="28"/>
+          <w:rtl/>
+          <w:lang w:bidi="fa-IR"/>
+        </w:rPr>
+      </w:pPr>
+      <w:r>
+        <w:rPr>
+          <w:rFonts w:cs="B Nazanin" w:hint="cs"/>
+          <w:b/>
+          <w:bCs/>
           <w:sz w:val="28"/>
           <w:szCs w:val="28"/>
           <w:rtl/>
@@ -6290,6 +6023,11 @@
     </w:p>
     <w:p>
       <w:pPr>
+        <w:pStyle w:val="ListParagraph"/>
+        <w:numPr>
+          <w:ilvl w:val="0"/>
+          <w:numId w:val="9"/>
+        </w:numPr>
         <w:tabs>
           <w:tab w:val="left" w:pos="8355"/>
         </w:tabs>
@@ -6310,12 +6048,16 @@
           <w:rtl/>
           <w:lang w:bidi="fa-IR"/>
         </w:rPr>
-        <w:lastRenderedPageBreak/>
         <w:t>گرفتن درخواست رزرو تور</w:t>
       </w:r>
     </w:p>
     <w:p>
       <w:pPr>
+        <w:pStyle w:val="ListParagraph"/>
+        <w:numPr>
+          <w:ilvl w:val="0"/>
+          <w:numId w:val="9"/>
+        </w:numPr>
         <w:tabs>
           <w:tab w:val="left" w:pos="8355"/>
         </w:tabs>
@@ -6336,11 +6078,17 @@
           <w:rtl/>
           <w:lang w:bidi="fa-IR"/>
         </w:rPr>
+        <w:lastRenderedPageBreak/>
         <w:t>گرفتن درخواست رزرو هتل</w:t>
       </w:r>
     </w:p>
     <w:p>
       <w:pPr>
+        <w:pStyle w:val="ListParagraph"/>
+        <w:numPr>
+          <w:ilvl w:val="0"/>
+          <w:numId w:val="9"/>
+        </w:numPr>
         <w:tabs>
           <w:tab w:val="left" w:pos="8355"/>
         </w:tabs>
@@ -6366,6 +6114,11 @@
     </w:p>
     <w:p>
       <w:pPr>
+        <w:pStyle w:val="ListParagraph"/>
+        <w:numPr>
+          <w:ilvl w:val="0"/>
+          <w:numId w:val="9"/>
+        </w:numPr>
         <w:tabs>
           <w:tab w:val="left" w:pos="8355"/>
         </w:tabs>
@@ -6391,6 +6144,11 @@
     </w:p>
     <w:p>
       <w:pPr>
+        <w:pStyle w:val="ListParagraph"/>
+        <w:numPr>
+          <w:ilvl w:val="0"/>
+          <w:numId w:val="9"/>
+        </w:numPr>
         <w:tabs>
           <w:tab w:val="left" w:pos="8355"/>
         </w:tabs>
@@ -6416,6 +6174,11 @@
     </w:p>
     <w:p>
       <w:pPr>
+        <w:pStyle w:val="ListParagraph"/>
+        <w:numPr>
+          <w:ilvl w:val="0"/>
+          <w:numId w:val="9"/>
+        </w:numPr>
         <w:tabs>
           <w:tab w:val="left" w:pos="8355"/>
         </w:tabs>
@@ -6447,15 +6210,19 @@
         <w:bidi/>
         <w:rPr>
           <w:rFonts w:cs="B Nazanin"/>
-          <w:sz w:val="28"/>
-          <w:szCs w:val="28"/>
-          <w:rtl/>
-          <w:lang w:bidi="fa-IR"/>
-        </w:rPr>
-      </w:pPr>
-      <w:r>
-        <w:rPr>
-          <w:rFonts w:cs="B Nazanin" w:hint="cs"/>
+          <w:b/>
+          <w:bCs/>
+          <w:sz w:val="28"/>
+          <w:szCs w:val="28"/>
+          <w:rtl/>
+          <w:lang w:bidi="fa-IR"/>
+        </w:rPr>
+      </w:pPr>
+      <w:r>
+        <w:rPr>
+          <w:rFonts w:cs="B Nazanin" w:hint="cs"/>
+          <w:b/>
+          <w:bCs/>
           <w:sz w:val="28"/>
           <w:szCs w:val="28"/>
           <w:rtl/>
@@ -6466,6 +6233,11 @@
     </w:p>
     <w:p>
       <w:pPr>
+        <w:pStyle w:val="ListParagraph"/>
+        <w:numPr>
+          <w:ilvl w:val="0"/>
+          <w:numId w:val="10"/>
+        </w:numPr>
         <w:tabs>
           <w:tab w:val="left" w:pos="8355"/>
         </w:tabs>
@@ -6491,6 +6263,11 @@
     </w:p>
     <w:p>
       <w:pPr>
+        <w:pStyle w:val="ListParagraph"/>
+        <w:numPr>
+          <w:ilvl w:val="0"/>
+          <w:numId w:val="10"/>
+        </w:numPr>
         <w:tabs>
           <w:tab w:val="left" w:pos="8355"/>
         </w:tabs>
@@ -7058,16 +6835,16 @@
         </w:rPr>
         <w:lastRenderedPageBreak/>
         <w:drawing>
-          <wp:anchor distT="0" distB="0" distL="114300" distR="114300" simplePos="0" relativeHeight="251665408" behindDoc="0" locked="0" layoutInCell="1" allowOverlap="1" wp14:anchorId="68CF0D90" wp14:editId="22ABA6C6">
+          <wp:anchor distT="0" distB="0" distL="114300" distR="114300" simplePos="0" relativeHeight="251665408" behindDoc="0" locked="0" layoutInCell="1" allowOverlap="1" wp14:anchorId="68CF0D90" wp14:editId="5732FAF4">
             <wp:simplePos x="0" y="0"/>
             <wp:positionH relativeFrom="margin">
-              <wp:align>center</wp:align>
+              <wp:posOffset>-467995</wp:posOffset>
             </wp:positionH>
             <wp:positionV relativeFrom="paragraph">
-              <wp:posOffset>335915</wp:posOffset>
+              <wp:posOffset>297180</wp:posOffset>
             </wp:positionV>
-            <wp:extent cx="6814185" cy="7885430"/>
-            <wp:effectExtent l="0" t="0" r="0" b="1270"/>
+            <wp:extent cx="6844665" cy="7920990"/>
+            <wp:effectExtent l="0" t="0" r="0" b="3810"/>
             <wp:wrapTopAndBottom/>
             <wp:docPr id="7" name="Picture 7"/>
             <wp:cNvGraphicFramePr>
@@ -7096,7 +6873,7 @@
                   <pic:spPr bwMode="auto">
                     <a:xfrm>
                       <a:off x="0" y="0"/>
-                      <a:ext cx="6814185" cy="7885430"/>
+                      <a:ext cx="6844665" cy="7920990"/>
                     </a:xfrm>
                     <a:prstGeom prst="rect">
                       <a:avLst/>
@@ -7971,22 +7748,52 @@
           <w:rFonts w:cs="B Nazanin"/>
           <w:b/>
           <w:bCs/>
-          <w:sz w:val="28"/>
-          <w:szCs w:val="28"/>
-          <w:rtl/>
-          <w:lang w:bidi="fa-IR"/>
-        </w:rPr>
-      </w:pPr>
-      <w:r>
-        <w:rPr>
-          <w:rFonts w:cs="B Nazanin" w:hint="cs"/>
-          <w:b/>
-          <w:bCs/>
           <w:sz w:val="24"/>
           <w:szCs w:val="24"/>
           <w:rtl/>
           <w:lang w:bidi="fa-IR"/>
         </w:rPr>
+      </w:pPr>
+    </w:p>
+    <w:p>
+      <w:pPr>
+        <w:bidi/>
+        <w:jc w:val="both"/>
+        <w:rPr>
+          <w:rFonts w:cs="B Nazanin"/>
+          <w:b/>
+          <w:bCs/>
+          <w:sz w:val="24"/>
+          <w:szCs w:val="24"/>
+          <w:rtl/>
+          <w:lang w:bidi="fa-IR"/>
+        </w:rPr>
+      </w:pPr>
+    </w:p>
+    <w:p>
+      <w:pPr>
+        <w:bidi/>
+        <w:jc w:val="both"/>
+        <w:rPr>
+          <w:rFonts w:cs="B Nazanin"/>
+          <w:b/>
+          <w:bCs/>
+          <w:sz w:val="28"/>
+          <w:szCs w:val="28"/>
+          <w:rtl/>
+          <w:lang w:bidi="fa-IR"/>
+        </w:rPr>
+      </w:pPr>
+      <w:r>
+        <w:rPr>
+          <w:rFonts w:cs="B Nazanin" w:hint="cs"/>
+          <w:b/>
+          <w:bCs/>
+          <w:sz w:val="24"/>
+          <w:szCs w:val="24"/>
+          <w:rtl/>
+          <w:lang w:bidi="fa-IR"/>
+        </w:rPr>
         <w:t xml:space="preserve"> </w:t>
       </w:r>
       <w:r>
@@ -8207,6 +8014,7 @@
           <w:rtl/>
           <w:lang w:bidi="fa-IR"/>
         </w:rPr>
+        <w:lastRenderedPageBreak/>
         <w:t>7-نمایش لیست تور به مشتری</w:t>
       </w:r>
     </w:p>
@@ -8229,7 +8037,6 @@
           <w:rtl/>
           <w:lang w:bidi="fa-IR"/>
         </w:rPr>
-        <w:lastRenderedPageBreak/>
         <w:t>8-انتخاب تور</w:t>
       </w:r>
     </w:p>
@@ -8591,9 +8398,13 @@
           <w:lang w:bidi="fa-IR"/>
         </w:rPr>
       </w:pPr>
-      <w:r>
-        <w:rPr>
-          <w:rFonts w:cs="B Nazanin" w:hint="cs"/>
+    </w:p>
+    <w:p>
+      <w:pPr>
+        <w:bidi/>
+        <w:jc w:val="both"/>
+        <w:rPr>
+          <w:rFonts w:cs="B Nazanin"/>
           <w:b/>
           <w:bCs/>
           <w:sz w:val="28"/>
@@ -8601,34 +8412,23 @@
           <w:rtl/>
           <w:lang w:bidi="fa-IR"/>
         </w:rPr>
+      </w:pPr>
+      <w:r>
+        <w:rPr>
+          <w:rFonts w:cs="B Nazanin" w:hint="cs"/>
+          <w:b/>
+          <w:bCs/>
+          <w:sz w:val="28"/>
+          <w:szCs w:val="28"/>
+          <w:rtl/>
+          <w:lang w:bidi="fa-IR"/>
+        </w:rPr>
         <w:t>سناریو:</w:t>
       </w:r>
     </w:p>
     <w:p>
       <w:pPr>
         <w:bidi/>
-        <w:rPr>
-          <w:rFonts w:cs="B Nazanin"/>
-          <w:sz w:val="24"/>
-          <w:szCs w:val="24"/>
-          <w:rtl/>
-          <w:lang w:bidi="fa-IR"/>
-        </w:rPr>
-      </w:pPr>
-      <w:r>
-        <w:rPr>
-          <w:rFonts w:cs="B Nazanin" w:hint="cs"/>
-          <w:sz w:val="24"/>
-          <w:szCs w:val="24"/>
-          <w:rtl/>
-          <w:lang w:bidi="fa-IR"/>
-        </w:rPr>
-        <w:t>سناریو</w:t>
-      </w:r>
-    </w:p>
-    <w:p>
-      <w:pPr>
-        <w:bidi/>
         <w:jc w:val="both"/>
         <w:rPr>
           <w:rFonts w:cs="B Nazanin"/>
@@ -8722,6 +8522,7 @@
           <w:rtl/>
           <w:lang w:bidi="fa-IR"/>
         </w:rPr>
+        <w:lastRenderedPageBreak/>
         <w:t xml:space="preserve">3-پسورد از لاگین توسط کنترل </w:t>
       </w:r>
       <w:r>
@@ -8764,7 +8565,6 @@
           <w:rtl/>
           <w:lang w:bidi="fa-IR"/>
         </w:rPr>
-        <w:lastRenderedPageBreak/>
         <w:t>4-اگر پسورد درست بود، به صفحه خصوصی منتقل میشود</w:t>
       </w:r>
     </w:p>
@@ -13081,95 +12881,9 @@
     </w:lvl>
   </w:abstractNum>
   <w:abstractNum w:abstractNumId="1" w15:restartNumberingAfterBreak="0">
-    <w:nsid w:val="1E8476BB"/>
+    <w:nsid w:val="121613D8"/>
     <w:multiLevelType w:val="hybridMultilevel"/>
-    <w:tmpl w:val="59F683AE"/>
-    <w:lvl w:ilvl="0" w:tplc="0409000F">
-      <w:start w:val="1"/>
-      <w:numFmt w:val="decimal"/>
-      <w:lvlText w:val="%1."/>
-      <w:lvlJc w:val="left"/>
-      <w:pPr>
-        <w:ind w:left="720" w:hanging="360"/>
-      </w:pPr>
-    </w:lvl>
-    <w:lvl w:ilvl="1" w:tplc="04090019" w:tentative="1">
-      <w:start w:val="1"/>
-      <w:numFmt w:val="lowerLetter"/>
-      <w:lvlText w:val="%2."/>
-      <w:lvlJc w:val="left"/>
-      <w:pPr>
-        <w:ind w:left="1440" w:hanging="360"/>
-      </w:pPr>
-    </w:lvl>
-    <w:lvl w:ilvl="2" w:tplc="0409001B" w:tentative="1">
-      <w:start w:val="1"/>
-      <w:numFmt w:val="lowerRoman"/>
-      <w:lvlText w:val="%3."/>
-      <w:lvlJc w:val="right"/>
-      <w:pPr>
-        <w:ind w:left="2160" w:hanging="180"/>
-      </w:pPr>
-    </w:lvl>
-    <w:lvl w:ilvl="3" w:tplc="0409000F" w:tentative="1">
-      <w:start w:val="1"/>
-      <w:numFmt w:val="decimal"/>
-      <w:lvlText w:val="%4."/>
-      <w:lvlJc w:val="left"/>
-      <w:pPr>
-        <w:ind w:left="2880" w:hanging="360"/>
-      </w:pPr>
-    </w:lvl>
-    <w:lvl w:ilvl="4" w:tplc="04090019" w:tentative="1">
-      <w:start w:val="1"/>
-      <w:numFmt w:val="lowerLetter"/>
-      <w:lvlText w:val="%5."/>
-      <w:lvlJc w:val="left"/>
-      <w:pPr>
-        <w:ind w:left="3600" w:hanging="360"/>
-      </w:pPr>
-    </w:lvl>
-    <w:lvl w:ilvl="5" w:tplc="0409001B" w:tentative="1">
-      <w:start w:val="1"/>
-      <w:numFmt w:val="lowerRoman"/>
-      <w:lvlText w:val="%6."/>
-      <w:lvlJc w:val="right"/>
-      <w:pPr>
-        <w:ind w:left="4320" w:hanging="180"/>
-      </w:pPr>
-    </w:lvl>
-    <w:lvl w:ilvl="6" w:tplc="0409000F" w:tentative="1">
-      <w:start w:val="1"/>
-      <w:numFmt w:val="decimal"/>
-      <w:lvlText w:val="%7."/>
-      <w:lvlJc w:val="left"/>
-      <w:pPr>
-        <w:ind w:left="5040" w:hanging="360"/>
-      </w:pPr>
-    </w:lvl>
-    <w:lvl w:ilvl="7" w:tplc="04090019" w:tentative="1">
-      <w:start w:val="1"/>
-      <w:numFmt w:val="lowerLetter"/>
-      <w:lvlText w:val="%8."/>
-      <w:lvlJc w:val="left"/>
-      <w:pPr>
-        <w:ind w:left="5760" w:hanging="360"/>
-      </w:pPr>
-    </w:lvl>
-    <w:lvl w:ilvl="8" w:tplc="0409001B" w:tentative="1">
-      <w:start w:val="1"/>
-      <w:numFmt w:val="lowerRoman"/>
-      <w:lvlText w:val="%9."/>
-      <w:lvlJc w:val="right"/>
-      <w:pPr>
-        <w:ind w:left="6480" w:hanging="180"/>
-      </w:pPr>
-    </w:lvl>
-  </w:abstractNum>
-  <w:abstractNum w:abstractNumId="2" w15:restartNumberingAfterBreak="0">
-    <w:nsid w:val="24CD1341"/>
-    <w:multiLevelType w:val="hybridMultilevel"/>
-    <w:tmpl w:val="BC16096E"/>
+    <w:tmpl w:val="EED8790C"/>
     <w:lvl w:ilvl="0" w:tplc="04090001">
       <w:start w:val="1"/>
       <w:numFmt w:val="bullet"/>
@@ -13279,7 +12993,432 @@
       </w:rPr>
     </w:lvl>
   </w:abstractNum>
+  <w:abstractNum w:abstractNumId="2" w15:restartNumberingAfterBreak="0">
+    <w:nsid w:val="1E8476BB"/>
+    <w:multiLevelType w:val="hybridMultilevel"/>
+    <w:tmpl w:val="59F683AE"/>
+    <w:lvl w:ilvl="0" w:tplc="0409000F">
+      <w:start w:val="1"/>
+      <w:numFmt w:val="decimal"/>
+      <w:lvlText w:val="%1."/>
+      <w:lvlJc w:val="left"/>
+      <w:pPr>
+        <w:ind w:left="720" w:hanging="360"/>
+      </w:pPr>
+    </w:lvl>
+    <w:lvl w:ilvl="1" w:tplc="04090019" w:tentative="1">
+      <w:start w:val="1"/>
+      <w:numFmt w:val="lowerLetter"/>
+      <w:lvlText w:val="%2."/>
+      <w:lvlJc w:val="left"/>
+      <w:pPr>
+        <w:ind w:left="1440" w:hanging="360"/>
+      </w:pPr>
+    </w:lvl>
+    <w:lvl w:ilvl="2" w:tplc="0409001B" w:tentative="1">
+      <w:start w:val="1"/>
+      <w:numFmt w:val="lowerRoman"/>
+      <w:lvlText w:val="%3."/>
+      <w:lvlJc w:val="right"/>
+      <w:pPr>
+        <w:ind w:left="2160" w:hanging="180"/>
+      </w:pPr>
+    </w:lvl>
+    <w:lvl w:ilvl="3" w:tplc="0409000F" w:tentative="1">
+      <w:start w:val="1"/>
+      <w:numFmt w:val="decimal"/>
+      <w:lvlText w:val="%4."/>
+      <w:lvlJc w:val="left"/>
+      <w:pPr>
+        <w:ind w:left="2880" w:hanging="360"/>
+      </w:pPr>
+    </w:lvl>
+    <w:lvl w:ilvl="4" w:tplc="04090019" w:tentative="1">
+      <w:start w:val="1"/>
+      <w:numFmt w:val="lowerLetter"/>
+      <w:lvlText w:val="%5."/>
+      <w:lvlJc w:val="left"/>
+      <w:pPr>
+        <w:ind w:left="3600" w:hanging="360"/>
+      </w:pPr>
+    </w:lvl>
+    <w:lvl w:ilvl="5" w:tplc="0409001B" w:tentative="1">
+      <w:start w:val="1"/>
+      <w:numFmt w:val="lowerRoman"/>
+      <w:lvlText w:val="%6."/>
+      <w:lvlJc w:val="right"/>
+      <w:pPr>
+        <w:ind w:left="4320" w:hanging="180"/>
+      </w:pPr>
+    </w:lvl>
+    <w:lvl w:ilvl="6" w:tplc="0409000F" w:tentative="1">
+      <w:start w:val="1"/>
+      <w:numFmt w:val="decimal"/>
+      <w:lvlText w:val="%7."/>
+      <w:lvlJc w:val="left"/>
+      <w:pPr>
+        <w:ind w:left="5040" w:hanging="360"/>
+      </w:pPr>
+    </w:lvl>
+    <w:lvl w:ilvl="7" w:tplc="04090019" w:tentative="1">
+      <w:start w:val="1"/>
+      <w:numFmt w:val="lowerLetter"/>
+      <w:lvlText w:val="%8."/>
+      <w:lvlJc w:val="left"/>
+      <w:pPr>
+        <w:ind w:left="5760" w:hanging="360"/>
+      </w:pPr>
+    </w:lvl>
+    <w:lvl w:ilvl="8" w:tplc="0409001B" w:tentative="1">
+      <w:start w:val="1"/>
+      <w:numFmt w:val="lowerRoman"/>
+      <w:lvlText w:val="%9."/>
+      <w:lvlJc w:val="right"/>
+      <w:pPr>
+        <w:ind w:left="6480" w:hanging="180"/>
+      </w:pPr>
+    </w:lvl>
+  </w:abstractNum>
   <w:abstractNum w:abstractNumId="3" w15:restartNumberingAfterBreak="0">
+    <w:nsid w:val="24CD1341"/>
+    <w:multiLevelType w:val="hybridMultilevel"/>
+    <w:tmpl w:val="BC16096E"/>
+    <w:lvl w:ilvl="0" w:tplc="04090001">
+      <w:start w:val="1"/>
+      <w:numFmt w:val="bullet"/>
+      <w:lvlText w:val=""/>
+      <w:lvlJc w:val="left"/>
+      <w:pPr>
+        <w:ind w:left="720" w:hanging="360"/>
+      </w:pPr>
+      <w:rPr>
+        <w:rFonts w:ascii="Symbol" w:hAnsi="Symbol" w:hint="default"/>
+      </w:rPr>
+    </w:lvl>
+    <w:lvl w:ilvl="1" w:tplc="04090003" w:tentative="1">
+      <w:start w:val="1"/>
+      <w:numFmt w:val="bullet"/>
+      <w:lvlText w:val="o"/>
+      <w:lvlJc w:val="left"/>
+      <w:pPr>
+        <w:ind w:left="1440" w:hanging="360"/>
+      </w:pPr>
+      <w:rPr>
+        <w:rFonts w:ascii="Courier New" w:hAnsi="Courier New" w:cs="Courier New" w:hint="default"/>
+      </w:rPr>
+    </w:lvl>
+    <w:lvl w:ilvl="2" w:tplc="04090005" w:tentative="1">
+      <w:start w:val="1"/>
+      <w:numFmt w:val="bullet"/>
+      <w:lvlText w:val=""/>
+      <w:lvlJc w:val="left"/>
+      <w:pPr>
+        <w:ind w:left="2160" w:hanging="360"/>
+      </w:pPr>
+      <w:rPr>
+        <w:rFonts w:ascii="Wingdings" w:hAnsi="Wingdings" w:hint="default"/>
+      </w:rPr>
+    </w:lvl>
+    <w:lvl w:ilvl="3" w:tplc="04090001" w:tentative="1">
+      <w:start w:val="1"/>
+      <w:numFmt w:val="bullet"/>
+      <w:lvlText w:val=""/>
+      <w:lvlJc w:val="left"/>
+      <w:pPr>
+        <w:ind w:left="2880" w:hanging="360"/>
+      </w:pPr>
+      <w:rPr>
+        <w:rFonts w:ascii="Symbol" w:hAnsi="Symbol" w:hint="default"/>
+      </w:rPr>
+    </w:lvl>
+    <w:lvl w:ilvl="4" w:tplc="04090003" w:tentative="1">
+      <w:start w:val="1"/>
+      <w:numFmt w:val="bullet"/>
+      <w:lvlText w:val="o"/>
+      <w:lvlJc w:val="left"/>
+      <w:pPr>
+        <w:ind w:left="3600" w:hanging="360"/>
+      </w:pPr>
+      <w:rPr>
+        <w:rFonts w:ascii="Courier New" w:hAnsi="Courier New" w:cs="Courier New" w:hint="default"/>
+      </w:rPr>
+    </w:lvl>
+    <w:lvl w:ilvl="5" w:tplc="04090005" w:tentative="1">
+      <w:start w:val="1"/>
+      <w:numFmt w:val="bullet"/>
+      <w:lvlText w:val=""/>
+      <w:lvlJc w:val="left"/>
+      <w:pPr>
+        <w:ind w:left="4320" w:hanging="360"/>
+      </w:pPr>
+      <w:rPr>
+        <w:rFonts w:ascii="Wingdings" w:hAnsi="Wingdings" w:hint="default"/>
+      </w:rPr>
+    </w:lvl>
+    <w:lvl w:ilvl="6" w:tplc="04090001" w:tentative="1">
+      <w:start w:val="1"/>
+      <w:numFmt w:val="bullet"/>
+      <w:lvlText w:val=""/>
+      <w:lvlJc w:val="left"/>
+      <w:pPr>
+        <w:ind w:left="5040" w:hanging="360"/>
+      </w:pPr>
+      <w:rPr>
+        <w:rFonts w:ascii="Symbol" w:hAnsi="Symbol" w:hint="default"/>
+      </w:rPr>
+    </w:lvl>
+    <w:lvl w:ilvl="7" w:tplc="04090003" w:tentative="1">
+      <w:start w:val="1"/>
+      <w:numFmt w:val="bullet"/>
+      <w:lvlText w:val="o"/>
+      <w:lvlJc w:val="left"/>
+      <w:pPr>
+        <w:ind w:left="5760" w:hanging="360"/>
+      </w:pPr>
+      <w:rPr>
+        <w:rFonts w:ascii="Courier New" w:hAnsi="Courier New" w:cs="Courier New" w:hint="default"/>
+      </w:rPr>
+    </w:lvl>
+    <w:lvl w:ilvl="8" w:tplc="04090005" w:tentative="1">
+      <w:start w:val="1"/>
+      <w:numFmt w:val="bullet"/>
+      <w:lvlText w:val=""/>
+      <w:lvlJc w:val="left"/>
+      <w:pPr>
+        <w:ind w:left="6480" w:hanging="360"/>
+      </w:pPr>
+      <w:rPr>
+        <w:rFonts w:ascii="Wingdings" w:hAnsi="Wingdings" w:hint="default"/>
+      </w:rPr>
+    </w:lvl>
+  </w:abstractNum>
+  <w:abstractNum w:abstractNumId="4" w15:restartNumberingAfterBreak="0">
+    <w:nsid w:val="409B2920"/>
+    <w:multiLevelType w:val="hybridMultilevel"/>
+    <w:tmpl w:val="FDAC5AE8"/>
+    <w:lvl w:ilvl="0" w:tplc="04090001">
+      <w:start w:val="1"/>
+      <w:numFmt w:val="bullet"/>
+      <w:lvlText w:val=""/>
+      <w:lvlJc w:val="left"/>
+      <w:pPr>
+        <w:ind w:left="720" w:hanging="360"/>
+      </w:pPr>
+      <w:rPr>
+        <w:rFonts w:ascii="Symbol" w:hAnsi="Symbol" w:hint="default"/>
+      </w:rPr>
+    </w:lvl>
+    <w:lvl w:ilvl="1" w:tplc="04090003" w:tentative="1">
+      <w:start w:val="1"/>
+      <w:numFmt w:val="bullet"/>
+      <w:lvlText w:val="o"/>
+      <w:lvlJc w:val="left"/>
+      <w:pPr>
+        <w:ind w:left="1440" w:hanging="360"/>
+      </w:pPr>
+      <w:rPr>
+        <w:rFonts w:ascii="Courier New" w:hAnsi="Courier New" w:cs="Courier New" w:hint="default"/>
+      </w:rPr>
+    </w:lvl>
+    <w:lvl w:ilvl="2" w:tplc="04090005" w:tentative="1">
+      <w:start w:val="1"/>
+      <w:numFmt w:val="bullet"/>
+      <w:lvlText w:val=""/>
+      <w:lvlJc w:val="left"/>
+      <w:pPr>
+        <w:ind w:left="2160" w:hanging="360"/>
+      </w:pPr>
+      <w:rPr>
+        <w:rFonts w:ascii="Wingdings" w:hAnsi="Wingdings" w:hint="default"/>
+      </w:rPr>
+    </w:lvl>
+    <w:lvl w:ilvl="3" w:tplc="04090001" w:tentative="1">
+      <w:start w:val="1"/>
+      <w:numFmt w:val="bullet"/>
+      <w:lvlText w:val=""/>
+      <w:lvlJc w:val="left"/>
+      <w:pPr>
+        <w:ind w:left="2880" w:hanging="360"/>
+      </w:pPr>
+      <w:rPr>
+        <w:rFonts w:ascii="Symbol" w:hAnsi="Symbol" w:hint="default"/>
+      </w:rPr>
+    </w:lvl>
+    <w:lvl w:ilvl="4" w:tplc="04090003" w:tentative="1">
+      <w:start w:val="1"/>
+      <w:numFmt w:val="bullet"/>
+      <w:lvlText w:val="o"/>
+      <w:lvlJc w:val="left"/>
+      <w:pPr>
+        <w:ind w:left="3600" w:hanging="360"/>
+      </w:pPr>
+      <w:rPr>
+        <w:rFonts w:ascii="Courier New" w:hAnsi="Courier New" w:cs="Courier New" w:hint="default"/>
+      </w:rPr>
+    </w:lvl>
+    <w:lvl w:ilvl="5" w:tplc="04090005" w:tentative="1">
+      <w:start w:val="1"/>
+      <w:numFmt w:val="bullet"/>
+      <w:lvlText w:val=""/>
+      <w:lvlJc w:val="left"/>
+      <w:pPr>
+        <w:ind w:left="4320" w:hanging="360"/>
+      </w:pPr>
+      <w:rPr>
+        <w:rFonts w:ascii="Wingdings" w:hAnsi="Wingdings" w:hint="default"/>
+      </w:rPr>
+    </w:lvl>
+    <w:lvl w:ilvl="6" w:tplc="04090001" w:tentative="1">
+      <w:start w:val="1"/>
+      <w:numFmt w:val="bullet"/>
+      <w:lvlText w:val=""/>
+      <w:lvlJc w:val="left"/>
+      <w:pPr>
+        <w:ind w:left="5040" w:hanging="360"/>
+      </w:pPr>
+      <w:rPr>
+        <w:rFonts w:ascii="Symbol" w:hAnsi="Symbol" w:hint="default"/>
+      </w:rPr>
+    </w:lvl>
+    <w:lvl w:ilvl="7" w:tplc="04090003" w:tentative="1">
+      <w:start w:val="1"/>
+      <w:numFmt w:val="bullet"/>
+      <w:lvlText w:val="o"/>
+      <w:lvlJc w:val="left"/>
+      <w:pPr>
+        <w:ind w:left="5760" w:hanging="360"/>
+      </w:pPr>
+      <w:rPr>
+        <w:rFonts w:ascii="Courier New" w:hAnsi="Courier New" w:cs="Courier New" w:hint="default"/>
+      </w:rPr>
+    </w:lvl>
+    <w:lvl w:ilvl="8" w:tplc="04090005" w:tentative="1">
+      <w:start w:val="1"/>
+      <w:numFmt w:val="bullet"/>
+      <w:lvlText w:val=""/>
+      <w:lvlJc w:val="left"/>
+      <w:pPr>
+        <w:ind w:left="6480" w:hanging="360"/>
+      </w:pPr>
+      <w:rPr>
+        <w:rFonts w:ascii="Wingdings" w:hAnsi="Wingdings" w:hint="default"/>
+      </w:rPr>
+    </w:lvl>
+  </w:abstractNum>
+  <w:abstractNum w:abstractNumId="5" w15:restartNumberingAfterBreak="0">
+    <w:nsid w:val="46C368C9"/>
+    <w:multiLevelType w:val="hybridMultilevel"/>
+    <w:tmpl w:val="84ECE63A"/>
+    <w:lvl w:ilvl="0" w:tplc="04090001">
+      <w:start w:val="1"/>
+      <w:numFmt w:val="bullet"/>
+      <w:lvlText w:val=""/>
+      <w:lvlJc w:val="left"/>
+      <w:pPr>
+        <w:ind w:left="720" w:hanging="360"/>
+      </w:pPr>
+      <w:rPr>
+        <w:rFonts w:ascii="Symbol" w:hAnsi="Symbol" w:hint="default"/>
+      </w:rPr>
+    </w:lvl>
+    <w:lvl w:ilvl="1" w:tplc="04090003" w:tentative="1">
+      <w:start w:val="1"/>
+      <w:numFmt w:val="bullet"/>
+      <w:lvlText w:val="o"/>
+      <w:lvlJc w:val="left"/>
+      <w:pPr>
+        <w:ind w:left="1440" w:hanging="360"/>
+      </w:pPr>
+      <w:rPr>
+        <w:rFonts w:ascii="Courier New" w:hAnsi="Courier New" w:cs="Courier New" w:hint="default"/>
+      </w:rPr>
+    </w:lvl>
+    <w:lvl w:ilvl="2" w:tplc="04090005" w:tentative="1">
+      <w:start w:val="1"/>
+      <w:numFmt w:val="bullet"/>
+      <w:lvlText w:val=""/>
+      <w:lvlJc w:val="left"/>
+      <w:pPr>
+        <w:ind w:left="2160" w:hanging="360"/>
+      </w:pPr>
+      <w:rPr>
+        <w:rFonts w:ascii="Wingdings" w:hAnsi="Wingdings" w:hint="default"/>
+      </w:rPr>
+    </w:lvl>
+    <w:lvl w:ilvl="3" w:tplc="04090001" w:tentative="1">
+      <w:start w:val="1"/>
+      <w:numFmt w:val="bullet"/>
+      <w:lvlText w:val=""/>
+      <w:lvlJc w:val="left"/>
+      <w:pPr>
+        <w:ind w:left="2880" w:hanging="360"/>
+      </w:pPr>
+      <w:rPr>
+        <w:rFonts w:ascii="Symbol" w:hAnsi="Symbol" w:hint="default"/>
+      </w:rPr>
+    </w:lvl>
+    <w:lvl w:ilvl="4" w:tplc="04090003" w:tentative="1">
+      <w:start w:val="1"/>
+      <w:numFmt w:val="bullet"/>
+      <w:lvlText w:val="o"/>
+      <w:lvlJc w:val="left"/>
+      <w:pPr>
+        <w:ind w:left="3600" w:hanging="360"/>
+      </w:pPr>
+      <w:rPr>
+        <w:rFonts w:ascii="Courier New" w:hAnsi="Courier New" w:cs="Courier New" w:hint="default"/>
+      </w:rPr>
+    </w:lvl>
+    <w:lvl w:ilvl="5" w:tplc="04090005" w:tentative="1">
+      <w:start w:val="1"/>
+      <w:numFmt w:val="bullet"/>
+      <w:lvlText w:val=""/>
+      <w:lvlJc w:val="left"/>
+      <w:pPr>
+        <w:ind w:left="4320" w:hanging="360"/>
+      </w:pPr>
+      <w:rPr>
+        <w:rFonts w:ascii="Wingdings" w:hAnsi="Wingdings" w:hint="default"/>
+      </w:rPr>
+    </w:lvl>
+    <w:lvl w:ilvl="6" w:tplc="04090001" w:tentative="1">
+      <w:start w:val="1"/>
+      <w:numFmt w:val="bullet"/>
+      <w:lvlText w:val=""/>
+      <w:lvlJc w:val="left"/>
+      <w:pPr>
+        <w:ind w:left="5040" w:hanging="360"/>
+      </w:pPr>
+      <w:rPr>
+        <w:rFonts w:ascii="Symbol" w:hAnsi="Symbol" w:hint="default"/>
+      </w:rPr>
+    </w:lvl>
+    <w:lvl w:ilvl="7" w:tplc="04090003" w:tentative="1">
+      <w:start w:val="1"/>
+      <w:numFmt w:val="bullet"/>
+      <w:lvlText w:val="o"/>
+      <w:lvlJc w:val="left"/>
+      <w:pPr>
+        <w:ind w:left="5760" w:hanging="360"/>
+      </w:pPr>
+      <w:rPr>
+        <w:rFonts w:ascii="Courier New" w:hAnsi="Courier New" w:cs="Courier New" w:hint="default"/>
+      </w:rPr>
+    </w:lvl>
+    <w:lvl w:ilvl="8" w:tplc="04090005" w:tentative="1">
+      <w:start w:val="1"/>
+      <w:numFmt w:val="bullet"/>
+      <w:lvlText w:val=""/>
+      <w:lvlJc w:val="left"/>
+      <w:pPr>
+        <w:ind w:left="6480" w:hanging="360"/>
+      </w:pPr>
+      <w:rPr>
+        <w:rFonts w:ascii="Wingdings" w:hAnsi="Wingdings" w:hint="default"/>
+      </w:rPr>
+    </w:lvl>
+  </w:abstractNum>
+  <w:abstractNum w:abstractNumId="6" w15:restartNumberingAfterBreak="0">
     <w:nsid w:val="50EB0EC9"/>
     <w:multiLevelType w:val="hybridMultilevel"/>
     <w:tmpl w:val="8E2E1F7C"/>
@@ -13369,7 +13508,7 @@
       </w:pPr>
     </w:lvl>
   </w:abstractNum>
-  <w:abstractNum w:abstractNumId="4" w15:restartNumberingAfterBreak="0">
+  <w:abstractNum w:abstractNumId="7" w15:restartNumberingAfterBreak="0">
     <w:nsid w:val="5B8A75BE"/>
     <w:multiLevelType w:val="hybridMultilevel"/>
     <w:tmpl w:val="8F1A6D4E"/>
@@ -13455,7 +13594,7 @@
       </w:pPr>
     </w:lvl>
   </w:abstractNum>
-  <w:abstractNum w:abstractNumId="5" w15:restartNumberingAfterBreak="0">
+  <w:abstractNum w:abstractNumId="8" w15:restartNumberingAfterBreak="0">
     <w:nsid w:val="6A2607D0"/>
     <w:multiLevelType w:val="hybridMultilevel"/>
     <w:tmpl w:val="8046736A"/>
@@ -13568,7 +13707,7 @@
       </w:rPr>
     </w:lvl>
   </w:abstractNum>
-  <w:abstractNum w:abstractNumId="6" w15:restartNumberingAfterBreak="0">
+  <w:abstractNum w:abstractNumId="9" w15:restartNumberingAfterBreak="0">
     <w:nsid w:val="7F570CB7"/>
     <w:multiLevelType w:val="hybridMultilevel"/>
     <w:tmpl w:val="1018CEC0"/>
@@ -13658,25 +13797,34 @@
     </w:lvl>
   </w:abstractNum>
   <w:num w:numId="1">
-    <w:abstractNumId w:val="1"/>
+    <w:abstractNumId w:val="2"/>
   </w:num>
   <w:num w:numId="2">
-    <w:abstractNumId w:val="4"/>
+    <w:abstractNumId w:val="7"/>
   </w:num>
   <w:num w:numId="3">
-    <w:abstractNumId w:val="3"/>
+    <w:abstractNumId w:val="6"/>
   </w:num>
   <w:num w:numId="4">
-    <w:abstractNumId w:val="6"/>
+    <w:abstractNumId w:val="9"/>
   </w:num>
   <w:num w:numId="5">
     <w:abstractNumId w:val="0"/>
   </w:num>
   <w:num w:numId="6">
+    <w:abstractNumId w:val="8"/>
+  </w:num>
+  <w:num w:numId="7">
+    <w:abstractNumId w:val="3"/>
+  </w:num>
+  <w:num w:numId="8">
     <w:abstractNumId w:val="5"/>
   </w:num>
-  <w:num w:numId="7">
-    <w:abstractNumId w:val="2"/>
+  <w:num w:numId="9">
+    <w:abstractNumId w:val="4"/>
+  </w:num>
+  <w:num w:numId="10">
+    <w:abstractNumId w:val="1"/>
   </w:num>
 </w:numbering>
 </file>
@@ -14339,16 +14487,24 @@
     <w:autoRedefine/>
     <w:uiPriority w:val="39"/>
     <w:unhideWhenUsed/>
-    <w:rsid w:val="00003960"/>
+    <w:rsid w:val="004A43E8"/>
     <w:pPr>
+      <w:tabs>
+        <w:tab w:val="left" w:pos="1634"/>
+        <w:tab w:val="right" w:leader="dot" w:pos="9350"/>
+      </w:tabs>
+      <w:bidi/>
       <w:spacing w:after="0"/>
     </w:pPr>
     <w:rPr>
-      <w:rFonts w:asciiTheme="minorHAnsi" w:hAnsiTheme="minorHAnsi" w:cstheme="minorHAnsi"/>
+      <w:rFonts w:asciiTheme="minorHAnsi" w:hAnsiTheme="minorHAnsi" w:cs="B Nazanin"/>
       <w:b/>
       <w:bCs/>
       <w:smallCaps/>
-      <w:szCs w:val="26"/>
+      <w:noProof/>
+      <w:sz w:val="28"/>
+      <w:szCs w:val="28"/>
+      <w:lang w:bidi="fa-IR"/>
     </w:rPr>
   </w:style>
   <w:style w:type="paragraph" w:styleId="TOC3">

</xml_diff>